<commit_message>
Added final Mockups and added them to the doc
</commit_message>
<xml_diff>
--- a/documentation/Projektdokumentation/200_Dokumentation_Teil1.docx
+++ b/documentation/Projektdokumentation/200_Dokumentation_Teil1.docx
@@ -276,39 +276,7 @@
                                     <w:color w:val="000000" w:themeColor="text1"/>
                                     <w:sz w:val="24"/>
                                   </w:rPr>
-                                  <w:t xml:space="preserve"> | </w:t>
-                                </w:r>
-                                <w:proofErr w:type="spellStart"/>
-                                <w:r>
-                                  <w:rPr>
-                                    <w:color w:val="000000" w:themeColor="text1"/>
-                                    <w:sz w:val="24"/>
-                                  </w:rPr>
-                                  <w:t>Gion</w:t>
-                                </w:r>
-                                <w:proofErr w:type="spellEnd"/>
-                                <w:r>
-                                  <w:rPr>
-                                    <w:color w:val="000000" w:themeColor="text1"/>
-                                    <w:sz w:val="24"/>
-                                  </w:rPr>
-                                  <w:t xml:space="preserve"> </w:t>
-                                </w:r>
-                                <w:proofErr w:type="spellStart"/>
-                                <w:r>
-                                  <w:rPr>
-                                    <w:color w:val="000000" w:themeColor="text1"/>
-                                    <w:sz w:val="24"/>
-                                  </w:rPr>
-                                  <w:t>Rubitschung</w:t>
-                                </w:r>
-                                <w:proofErr w:type="spellEnd"/>
-                                <w:r>
-                                  <w:rPr>
-                                    <w:color w:val="000000" w:themeColor="text1"/>
-                                    <w:sz w:val="24"/>
-                                  </w:rPr>
-                                  <w:t>, Denis Wilhelm</w:t>
+                                  <w:t xml:space="preserve"> | Gion Rubitschung, Denis Wilhelm</w:t>
                                 </w:r>
                               </w:p>
                             </w:txbxContent>
@@ -410,39 +378,7 @@
                               <w:color w:val="000000" w:themeColor="text1"/>
                               <w:sz w:val="24"/>
                             </w:rPr>
-                            <w:t xml:space="preserve"> | </w:t>
-                          </w:r>
-                          <w:proofErr w:type="spellStart"/>
-                          <w:r>
-                            <w:rPr>
-                              <w:color w:val="000000" w:themeColor="text1"/>
-                              <w:sz w:val="24"/>
-                            </w:rPr>
-                            <w:t>Gion</w:t>
-                          </w:r>
-                          <w:proofErr w:type="spellEnd"/>
-                          <w:r>
-                            <w:rPr>
-                              <w:color w:val="000000" w:themeColor="text1"/>
-                              <w:sz w:val="24"/>
-                            </w:rPr>
-                            <w:t xml:space="preserve"> </w:t>
-                          </w:r>
-                          <w:proofErr w:type="spellStart"/>
-                          <w:r>
-                            <w:rPr>
-                              <w:color w:val="000000" w:themeColor="text1"/>
-                              <w:sz w:val="24"/>
-                            </w:rPr>
-                            <w:t>Rubitschung</w:t>
-                          </w:r>
-                          <w:proofErr w:type="spellEnd"/>
-                          <w:r>
-                            <w:rPr>
-                              <w:color w:val="000000" w:themeColor="text1"/>
-                              <w:sz w:val="24"/>
-                            </w:rPr>
-                            <w:t>, Denis Wilhelm</w:t>
+                            <w:t xml:space="preserve"> | Gion Rubitschung, Denis Wilhelm</w:t>
                           </w:r>
                         </w:p>
                       </w:txbxContent>
@@ -5125,7 +5061,107 @@
         <w:t>:</w:t>
       </w:r>
     </w:p>
-    <w:p/>
+    <w:p>
+      <w:r>
+        <w:pict>
+          <v:shapetype id="_x0000_t75" coordsize="21600,21600" o:spt="75" o:preferrelative="t" path="m@4@5l@4@11@9@11@9@5xe" filled="f" stroked="f">
+            <v:stroke joinstyle="miter"/>
+            <v:formulas>
+              <v:f eqn="if lineDrawn pixelLineWidth 0"/>
+              <v:f eqn="sum @0 1 0"/>
+              <v:f eqn="sum 0 0 @1"/>
+              <v:f eqn="prod @2 1 2"/>
+              <v:f eqn="prod @3 21600 pixelWidth"/>
+              <v:f eqn="prod @3 21600 pixelHeight"/>
+              <v:f eqn="sum @0 0 1"/>
+              <v:f eqn="prod @6 1 2"/>
+              <v:f eqn="prod @7 21600 pixelWidth"/>
+              <v:f eqn="sum @8 21600 0"/>
+              <v:f eqn="prod @7 21600 pixelHeight"/>
+              <v:f eqn="sum @10 21600 0"/>
+            </v:formulas>
+            <v:path o:extrusionok="f" gradientshapeok="t" o:connecttype="rect"/>
+            <o:lock v:ext="edit" aspectratio="t"/>
+          </v:shapetype>
+          <v:shape id="_x0000_i1027" type="#_x0000_t75" style="width:481.45pt;height:45.7pt">
+            <v:imagedata r:id="rId13" o:title="nav_ohne_login"/>
+          </v:shape>
+        </w:pict>
+      </w:r>
+    </w:p>
+    <w:p>
+      <w:r>
+        <w:t xml:space="preserve">Hier wird die </w:t>
+      </w:r>
+      <w:proofErr w:type="spellStart"/>
+      <w:r>
+        <w:t>Navbar</w:t>
+      </w:r>
+      <w:proofErr w:type="spellEnd"/>
+      <w:r>
+        <w:t xml:space="preserve"> ohne dass der Benutzer angemeldet ist angezeigt. Auf der richtigen Website ist zwischen dem Events Dropdown und dem Login Dropdown eine grosse Lücke. Da dies das </w:t>
+      </w:r>
+      <w:proofErr w:type="spellStart"/>
+      <w:r>
+        <w:t>Mockup</w:t>
+      </w:r>
+      <w:proofErr w:type="spellEnd"/>
+      <w:r>
+        <w:t xml:space="preserve">-Tool nicht zugelassen hat diese Lücke zu erstellen ist als letzte </w:t>
+      </w:r>
+      <w:proofErr w:type="spellStart"/>
+      <w:r>
+        <w:t>Navbar</w:t>
+      </w:r>
+      <w:proofErr w:type="spellEnd"/>
+      <w:r>
+        <w:t xml:space="preserve"> noch die richtige wie sie auf der Website ist.</w:t>
+      </w:r>
+    </w:p>
+    <w:p>
+      <w:r>
+        <w:pict>
+          <v:shape id="_x0000_i1028" type="#_x0000_t75" style="width:482.1pt;height:45.7pt">
+            <v:imagedata r:id="rId14" o:title="nav_mit_login"/>
+          </v:shape>
+        </w:pict>
+      </w:r>
+    </w:p>
+    <w:p>
+      <w:r>
+        <w:t xml:space="preserve">Die </w:t>
+      </w:r>
+      <w:proofErr w:type="spellStart"/>
+      <w:r>
+        <w:t>Navbar</w:t>
+      </w:r>
+      <w:proofErr w:type="spellEnd"/>
+      <w:r>
+        <w:t xml:space="preserve"> wenn der Benutzer eingeloggt ist.</w:t>
+      </w:r>
+    </w:p>
+    <w:p>
+      <w:r>
+        <w:pict>
+          <v:shape id="_x0000_i1029" type="#_x0000_t75" style="width:480.85pt;height:13.75pt">
+            <v:imagedata r:id="rId15" o:title="nav_real"/>
+          </v:shape>
+        </w:pict>
+      </w:r>
+    </w:p>
+    <w:p>
+      <w:r>
+        <w:t xml:space="preserve">Die </w:t>
+      </w:r>
+      <w:proofErr w:type="spellStart"/>
+      <w:r>
+        <w:t>Navabar</w:t>
+      </w:r>
+      <w:proofErr w:type="spellEnd"/>
+      <w:r>
+        <w:t xml:space="preserve"> wie sie auf der Website ist.</w:t>
+      </w:r>
+    </w:p>
     <w:p>
       <w:pPr>
         <w:pStyle w:val="berschrift3"/>
@@ -5140,54 +5176,11 @@
           <w:noProof/>
           <w:lang w:eastAsia="de-CH"/>
         </w:rPr>
-        <w:drawing>
-          <wp:inline distT="0" distB="0" distL="0" distR="0">
-            <wp:extent cx="6120130" cy="2551641"/>
-            <wp:effectExtent l="0" t="0" r="0" b="1270"/>
-            <wp:docPr id="6" name="Grafik 6" descr="D:\Users\bwilhd\AppData\Local\Microsoft\Windows\INetCache\Content.Word\home.PNG"/>
-            <wp:cNvGraphicFramePr>
-              <a:graphicFrameLocks xmlns:a="http://schemas.openxmlformats.org/drawingml/2006/main" noChangeAspect="1"/>
-            </wp:cNvGraphicFramePr>
-            <a:graphic xmlns:a="http://schemas.openxmlformats.org/drawingml/2006/main">
-              <a:graphicData uri="http://schemas.openxmlformats.org/drawingml/2006/picture">
-                <pic:pic xmlns:pic="http://schemas.openxmlformats.org/drawingml/2006/picture">
-                  <pic:nvPicPr>
-                    <pic:cNvPr id="0" name="Picture 12" descr="D:\Users\bwilhd\AppData\Local\Microsoft\Windows\INetCache\Content.Word\home.PNG"/>
-                    <pic:cNvPicPr>
-                      <a:picLocks noChangeAspect="1" noChangeArrowheads="1"/>
-                    </pic:cNvPicPr>
-                  </pic:nvPicPr>
-                  <pic:blipFill>
-                    <a:blip r:embed="rId13">
-                      <a:extLst>
-                        <a:ext uri="{28A0092B-C50C-407E-A947-70E740481C1C}">
-                          <a14:useLocalDpi xmlns:a14="http://schemas.microsoft.com/office/drawing/2010/main" val="0"/>
-                        </a:ext>
-                      </a:extLst>
-                    </a:blip>
-                    <a:srcRect/>
-                    <a:stretch>
-                      <a:fillRect/>
-                    </a:stretch>
-                  </pic:blipFill>
-                  <pic:spPr bwMode="auto">
-                    <a:xfrm>
-                      <a:off x="0" y="0"/>
-                      <a:ext cx="6120130" cy="2551641"/>
-                    </a:xfrm>
-                    <a:prstGeom prst="rect">
-                      <a:avLst/>
-                    </a:prstGeom>
-                    <a:noFill/>
-                    <a:ln>
-                      <a:noFill/>
-                    </a:ln>
-                  </pic:spPr>
-                </pic:pic>
-              </a:graphicData>
-            </a:graphic>
-          </wp:inline>
-        </w:drawing>
+        <w:pict>
+          <v:shape id="_x0000_i1030" type="#_x0000_t75" style="width:481.45pt;height:201.6pt">
+            <v:imagedata r:id="rId16" o:title="home"/>
+          </v:shape>
+        </w:pict>
       </w:r>
     </w:p>
     <w:p>
@@ -5197,9 +5190,18 @@
     </w:p>
     <w:p>
       <w:pPr>
+        <w:spacing w:after="160" w:line="259" w:lineRule="auto"/>
+      </w:pPr>
+      <w:r>
+        <w:br w:type="page"/>
+      </w:r>
+    </w:p>
+    <w:p>
+      <w:pPr>
         <w:pStyle w:val="berschrift3"/>
       </w:pPr>
       <w:r>
+        <w:lastRenderedPageBreak/>
         <w:t>Events:</w:t>
       </w:r>
     </w:p>
@@ -5235,7 +5237,7 @@
                     </pic:cNvPicPr>
                   </pic:nvPicPr>
                   <pic:blipFill>
-                    <a:blip r:embed="rId14">
+                    <a:blip r:embed="rId17">
                       <a:extLst>
                         <a:ext uri="{28A0092B-C50C-407E-A947-70E740481C1C}">
                           <a14:useLocalDpi xmlns:a14="http://schemas.microsoft.com/office/drawing/2010/main" val="0"/>
@@ -5289,7 +5291,6 @@
           <w:noProof/>
           <w:lang w:eastAsia="de-CH"/>
         </w:rPr>
-        <w:lastRenderedPageBreak/>
         <w:drawing>
           <wp:inline distT="0" distB="0" distL="0" distR="0">
             <wp:extent cx="6120130" cy="2526372"/>
@@ -5308,7 +5309,7 @@
                     </pic:cNvPicPr>
                   </pic:nvPicPr>
                   <pic:blipFill>
-                    <a:blip r:embed="rId15">
+                    <a:blip r:embed="rId18">
                       <a:extLst>
                         <a:ext uri="{28A0092B-C50C-407E-A947-70E740481C1C}">
                           <a14:useLocalDpi xmlns:a14="http://schemas.microsoft.com/office/drawing/2010/main" val="0"/>
@@ -5347,9 +5348,23 @@
     </w:p>
     <w:p>
       <w:pPr>
+        <w:spacing w:after="160" w:line="259" w:lineRule="auto"/>
+        <w:rPr>
+          <w:rFonts w:eastAsiaTheme="majorEastAsia" w:cstheme="majorBidi"/>
+          <w:color w:val="000000" w:themeColor="text1"/>
+          <w:sz w:val="28"/>
+        </w:rPr>
+      </w:pPr>
+      <w:r>
+        <w:br w:type="page"/>
+      </w:r>
+    </w:p>
+    <w:p>
+      <w:pPr>
         <w:pStyle w:val="berschrift3"/>
       </w:pPr>
       <w:r>
+        <w:lastRenderedPageBreak/>
         <w:t>Authentifizierung:</w:t>
       </w:r>
     </w:p>
@@ -5359,6 +5374,32 @@
       </w:pPr>
       <w:r>
         <w:t>Login</w:t>
+      </w:r>
+    </w:p>
+    <w:p>
+      <w:r>
+        <w:rPr>
+          <w:noProof/>
+          <w:lang w:eastAsia="de-CH"/>
+        </w:rPr>
+        <w:pict>
+          <v:shape id="_x0000_i1031" type="#_x0000_t75" style="width:481.45pt;height:201.6pt">
+            <v:imagedata r:id="rId19" o:title="login"/>
+          </v:shape>
+        </w:pict>
+      </w:r>
+    </w:p>
+    <w:p>
+      <w:r>
+        <w:t>Login Seite, auf dieser kann man sich mit seinen persönlichen Login Daten einloggen.</w:t>
+      </w:r>
+    </w:p>
+    <w:p>
+      <w:pPr>
+        <w:pStyle w:val="berschrift4"/>
+      </w:pPr>
+      <w:r>
+        <w:t>Registrierung</w:t>
       </w:r>
     </w:p>
     <w:p>
@@ -5369,9 +5410,9 @@
         </w:rPr>
         <w:drawing>
           <wp:inline distT="0" distB="0" distL="0" distR="0">
-            <wp:extent cx="6116320" cy="2570480"/>
-            <wp:effectExtent l="0" t="0" r="0" b="1270"/>
-            <wp:docPr id="9" name="Grafik 9" descr="D:\Users\bwilhd\AppData\Local\Microsoft\Windows\INetCache\Content.Word\login.PNG"/>
+            <wp:extent cx="6114415" cy="2528570"/>
+            <wp:effectExtent l="0" t="0" r="635" b="5080"/>
+            <wp:docPr id="3" name="Grafik 3" descr="D:\Users\brubig\AppData\Local\Microsoft\Windows\INetCache\Content.Word\register.PNG"/>
             <wp:cNvGraphicFramePr>
               <a:graphicFrameLocks xmlns:a="http://schemas.openxmlformats.org/drawingml/2006/main" noChangeAspect="1"/>
             </wp:cNvGraphicFramePr>
@@ -5379,13 +5420,13 @@
               <a:graphicData uri="http://schemas.openxmlformats.org/drawingml/2006/picture">
                 <pic:pic xmlns:pic="http://schemas.openxmlformats.org/drawingml/2006/picture">
                   <pic:nvPicPr>
-                    <pic:cNvPr id="0" name="Picture 18" descr="D:\Users\bwilhd\AppData\Local\Microsoft\Windows\INetCache\Content.Word\login.PNG"/>
+                    <pic:cNvPr id="0" name="Picture 10" descr="D:\Users\brubig\AppData\Local\Microsoft\Windows\INetCache\Content.Word\register.PNG"/>
                     <pic:cNvPicPr>
                       <a:picLocks noChangeAspect="1" noChangeArrowheads="1"/>
                     </pic:cNvPicPr>
                   </pic:nvPicPr>
                   <pic:blipFill>
-                    <a:blip r:embed="rId16">
+                    <a:blip r:embed="rId20">
                       <a:extLst>
                         <a:ext uri="{28A0092B-C50C-407E-A947-70E740481C1C}">
                           <a14:useLocalDpi xmlns:a14="http://schemas.microsoft.com/office/drawing/2010/main" val="0"/>
@@ -5400,7 +5441,7 @@
                   <pic:spPr bwMode="auto">
                     <a:xfrm>
                       <a:off x="0" y="0"/>
-                      <a:ext cx="6116320" cy="2570480"/>
+                      <a:ext cx="6114415" cy="2528570"/>
                     </a:xfrm>
                     <a:prstGeom prst="rect">
                       <a:avLst/>
@@ -5419,7 +5460,20 @@
     </w:p>
     <w:p>
       <w:r>
-        <w:t>Login Seite, auf dieser kann man sich mit seinen persönlichen Login Daten einloggen.</w:t>
+        <w:t>Registrierungsseite auf welcher man die Benutzerdaten angeben muss, um ein Benutzerprofil erstellen zu können. Darunter gehören: Benutzername, Email, Name, Vorname, Passwort.</w:t>
+      </w:r>
+    </w:p>
+    <w:p>
+      <w:pPr>
+        <w:spacing w:after="160" w:line="259" w:lineRule="auto"/>
+        <w:rPr>
+          <w:rFonts w:eastAsiaTheme="majorEastAsia" w:cstheme="majorBidi"/>
+          <w:b/>
+          <w:color w:val="000000" w:themeColor="text1"/>
+        </w:rPr>
+      </w:pPr>
+      <w:r>
+        <w:br w:type="page"/>
       </w:r>
     </w:p>
     <w:p>
@@ -5427,79 +5481,43 @@
         <w:pStyle w:val="berschrift4"/>
       </w:pPr>
       <w:r>
-        <w:t>Registrierung</w:t>
-      </w:r>
-    </w:p>
-    <w:p>
-      <w:r>
+        <w:lastRenderedPageBreak/>
+        <w:t>Profil</w:t>
+      </w:r>
+    </w:p>
+    <w:p>
+      <w:r>
+        <w:pict>
+          <v:shape id="_x0000_i1035" type="#_x0000_t75" style="width:482.1pt;height:201.6pt">
+            <v:imagedata r:id="rId21" o:title="profile"/>
+          </v:shape>
+        </w:pict>
+      </w:r>
+    </w:p>
+    <w:p>
+      <w:r>
+        <w:t>Hier kann der Benutzer seine Daten ändern. Wenn er auf "Ändern" klickt erscheint ein Popup wo er dies machen kann.</w:t>
+      </w:r>
+    </w:p>
+    <w:p>
+      <w:pPr>
+        <w:spacing w:after="160" w:line="259" w:lineRule="auto"/>
         <w:rPr>
-          <w:noProof/>
-          <w:lang w:eastAsia="de-CH"/>
+          <w:rFonts w:eastAsiaTheme="majorEastAsia" w:cstheme="majorBidi"/>
+          <w:color w:val="000000" w:themeColor="text1"/>
+          <w:sz w:val="28"/>
         </w:rPr>
+      </w:pPr>
+      <w:r>
+        <w:br w:type="page"/>
+      </w:r>
+    </w:p>
+    <w:p>
+      <w:pPr>
+        <w:pStyle w:val="berschrift3"/>
+      </w:pPr>
+      <w:r>
         <w:lastRenderedPageBreak/>
-        <w:drawing>
-          <wp:inline distT="0" distB="0" distL="0" distR="0">
-            <wp:extent cx="6115685" cy="2567940"/>
-            <wp:effectExtent l="0" t="0" r="0" b="3810"/>
-            <wp:docPr id="8" name="Grafik 8" descr="D:\Users\bwilhd\AppData\Local\Microsoft\Windows\INetCache\Content.Word\register.PNG"/>
-            <wp:cNvGraphicFramePr>
-              <a:graphicFrameLocks xmlns:a="http://schemas.openxmlformats.org/drawingml/2006/main" noChangeAspect="1"/>
-            </wp:cNvGraphicFramePr>
-            <a:graphic xmlns:a="http://schemas.openxmlformats.org/drawingml/2006/main">
-              <a:graphicData uri="http://schemas.openxmlformats.org/drawingml/2006/picture">
-                <pic:pic xmlns:pic="http://schemas.openxmlformats.org/drawingml/2006/picture">
-                  <pic:nvPicPr>
-                    <pic:cNvPr id="0" name="Picture 16" descr="D:\Users\bwilhd\AppData\Local\Microsoft\Windows\INetCache\Content.Word\register.PNG"/>
-                    <pic:cNvPicPr>
-                      <a:picLocks noChangeAspect="1" noChangeArrowheads="1"/>
-                    </pic:cNvPicPr>
-                  </pic:nvPicPr>
-                  <pic:blipFill>
-                    <a:blip r:embed="rId17">
-                      <a:extLst>
-                        <a:ext uri="{28A0092B-C50C-407E-A947-70E740481C1C}">
-                          <a14:useLocalDpi xmlns:a14="http://schemas.microsoft.com/office/drawing/2010/main" val="0"/>
-                        </a:ext>
-                      </a:extLst>
-                    </a:blip>
-                    <a:srcRect/>
-                    <a:stretch>
-                      <a:fillRect/>
-                    </a:stretch>
-                  </pic:blipFill>
-                  <pic:spPr bwMode="auto">
-                    <a:xfrm>
-                      <a:off x="0" y="0"/>
-                      <a:ext cx="6115685" cy="2567940"/>
-                    </a:xfrm>
-                    <a:prstGeom prst="rect">
-                      <a:avLst/>
-                    </a:prstGeom>
-                    <a:noFill/>
-                    <a:ln>
-                      <a:noFill/>
-                    </a:ln>
-                  </pic:spPr>
-                </pic:pic>
-              </a:graphicData>
-            </a:graphic>
-          </wp:inline>
-        </w:drawing>
-      </w:r>
-    </w:p>
-    <w:p>
-      <w:r>
-        <w:t>Registrierungsseite auf welcher man die Benutzerdaten angeben muss, um ein Benutzerprofil erstellen zu können</w:t>
-      </w:r>
-      <w:r>
-        <w:t>. Darunter gehören: Benutzername, Email, Name, Vorname, Passwort.</w:t>
-      </w:r>
-    </w:p>
-    <w:p>
-      <w:pPr>
-        <w:pStyle w:val="berschrift3"/>
-      </w:pPr>
-      <w:r>
         <w:t>Information-Sites</w:t>
       </w:r>
       <w:r>
@@ -5538,7 +5556,7 @@
                     </pic:cNvPicPr>
                   </pic:nvPicPr>
                   <pic:blipFill>
-                    <a:blip r:embed="rId18">
+                    <a:blip r:embed="rId22">
                       <a:extLst>
                         <a:ext uri="{28A0092B-C50C-407E-A947-70E740481C1C}">
                           <a14:useLocalDpi xmlns:a14="http://schemas.microsoft.com/office/drawing/2010/main" val="0"/>
@@ -5585,29 +5603,9 @@
     </w:p>
     <w:p>
       <w:r>
-        <w:lastRenderedPageBreak/>
         <w:pict>
-          <v:shapetype id="_x0000_t75" coordsize="21600,21600" o:spt="75" o:preferrelative="t" path="m@4@5l@4@11@9@11@9@5xe" filled="f" stroked="f">
-            <v:stroke joinstyle="miter"/>
-            <v:formulas>
-              <v:f eqn="if lineDrawn pixelLineWidth 0"/>
-              <v:f eqn="sum @0 1 0"/>
-              <v:f eqn="sum 0 0 @1"/>
-              <v:f eqn="prod @2 1 2"/>
-              <v:f eqn="prod @3 21600 pixelWidth"/>
-              <v:f eqn="prod @3 21600 pixelHeight"/>
-              <v:f eqn="sum @0 0 1"/>
-              <v:f eqn="prod @6 1 2"/>
-              <v:f eqn="prod @7 21600 pixelWidth"/>
-              <v:f eqn="sum @8 21600 0"/>
-              <v:f eqn="prod @7 21600 pixelHeight"/>
-              <v:f eqn="sum @10 21600 0"/>
-            </v:formulas>
-            <v:path o:extrusionok="f" gradientshapeok="t" o:connecttype="rect"/>
-            <o:lock v:ext="edit" aspectratio="t"/>
-          </v:shapetype>
-          <v:shape id="_x0000_i1025" type="#_x0000_t75" style="width:481.6pt;height:203.1pt">
-            <v:imagedata r:id="rId19" o:title="about"/>
+          <v:shape id="_x0000_i1037" type="#_x0000_t75" style="width:481.45pt;height:200.35pt">
+            <v:imagedata r:id="rId23" o:title="about"/>
           </v:shape>
         </w:pict>
       </w:r>
@@ -5619,17 +5617,33 @@
     </w:p>
     <w:p>
       <w:pPr>
+        <w:spacing w:after="160" w:line="259" w:lineRule="auto"/>
+        <w:rPr>
+          <w:rFonts w:eastAsiaTheme="majorEastAsia" w:cstheme="majorBidi"/>
+          <w:b/>
+          <w:color w:val="000000" w:themeColor="text1"/>
+        </w:rPr>
+      </w:pPr>
+      <w:r>
+        <w:br w:type="page"/>
+      </w:r>
+    </w:p>
+    <w:p>
+      <w:pPr>
         <w:pStyle w:val="berschrift4"/>
       </w:pPr>
-      <w:r>
+      <w:bookmarkStart w:id="12" w:name="_GoBack"/>
+      <w:bookmarkEnd w:id="12"/>
+      <w:r>
+        <w:lastRenderedPageBreak/>
         <w:t>Contact</w:t>
       </w:r>
     </w:p>
     <w:p>
       <w:r>
         <w:pict>
-          <v:shape id="_x0000_i1026" type="#_x0000_t75" style="width:481.6pt;height:199pt">
-            <v:imagedata r:id="rId20" o:title="contact"/>
+          <v:shape id="_x0000_i1039" type="#_x0000_t75" style="width:482.1pt;height:200.35pt">
+            <v:imagedata r:id="rId24" o:title="contact"/>
           </v:shape>
         </w:pict>
       </w:r>
@@ -5643,12 +5657,11 @@
       <w:pPr>
         <w:pStyle w:val="berschrift2"/>
       </w:pPr>
-      <w:bookmarkStart w:id="12" w:name="_Toc2237668"/>
-      <w:r>
-        <w:lastRenderedPageBreak/>
+      <w:bookmarkStart w:id="13" w:name="_Toc2237668"/>
+      <w:r>
         <w:t>Farbkonzept</w:t>
       </w:r>
-      <w:bookmarkEnd w:id="12"/>
+      <w:bookmarkEnd w:id="13"/>
     </w:p>
     <w:p>
       <w:pPr>
@@ -5679,7 +5692,7 @@
                     <pic:cNvPicPr/>
                   </pic:nvPicPr>
                   <pic:blipFill>
-                    <a:blip r:embed="rId21"/>
+                    <a:blip r:embed="rId25"/>
                     <a:stretch>
                       <a:fillRect/>
                     </a:stretch>
@@ -5892,6 +5905,7 @@
         <w:spacing w:after="360" w:line="276" w:lineRule="auto"/>
       </w:pPr>
       <w:r>
+        <w:lastRenderedPageBreak/>
         <w:t>Verwendungsort:</w:t>
       </w:r>
     </w:p>
@@ -6110,7 +6124,6 @@
         <w:spacing w:after="360" w:line="276" w:lineRule="auto"/>
       </w:pPr>
       <w:r>
-        <w:lastRenderedPageBreak/>
         <w:t>Der Text soll hervorstechen und gut lesbar sein</w:t>
       </w:r>
     </w:p>
@@ -6221,22 +6234,22 @@
       <w:pPr>
         <w:pStyle w:val="berschrift1"/>
       </w:pPr>
-      <w:bookmarkStart w:id="13" w:name="_Toc2237669"/>
+      <w:bookmarkStart w:id="14" w:name="_Toc2237669"/>
       <w:r>
         <w:lastRenderedPageBreak/>
         <w:t>Datenhaltung</w:t>
       </w:r>
-      <w:bookmarkEnd w:id="13"/>
+      <w:bookmarkEnd w:id="14"/>
     </w:p>
     <w:p>
       <w:pPr>
         <w:pStyle w:val="berschrift2"/>
       </w:pPr>
-      <w:bookmarkStart w:id="14" w:name="_Toc2237670"/>
+      <w:bookmarkStart w:id="15" w:name="_Toc2237670"/>
       <w:r>
         <w:t>ERM</w:t>
       </w:r>
-      <w:bookmarkEnd w:id="14"/>
+      <w:bookmarkEnd w:id="15"/>
     </w:p>
     <w:p>
       <w:r>
@@ -6260,7 +6273,7 @@
                     <pic:cNvPicPr/>
                   </pic:nvPicPr>
                   <pic:blipFill>
-                    <a:blip r:embed="rId22"/>
+                    <a:blip r:embed="rId26"/>
                     <a:stretch>
                       <a:fillRect/>
                     </a:stretch>
@@ -6280,8 +6293,6 @@
           </wp:inline>
         </w:drawing>
       </w:r>
-      <w:bookmarkStart w:id="15" w:name="_GoBack"/>
-      <w:bookmarkEnd w:id="15"/>
       <w:r>
         <w:rPr>
           <w:noProof/>
@@ -6291,7 +6302,7 @@
       </w:r>
     </w:p>
     <w:sectPr>
-      <w:footerReference w:type="default" r:id="rId23"/>
+      <w:footerReference w:type="default" r:id="rId27"/>
       <w:pgSz w:w="11906" w:h="16838" w:code="9"/>
       <w:pgMar w:top="1134" w:right="1134" w:bottom="1134" w:left="1134" w:header="709" w:footer="454" w:gutter="0"/>
       <w:pgNumType w:start="0"/>
@@ -10636,7 +10647,7 @@
 </file>
 
 <file path=customXml/itemProps1.xml><?xml version="1.0" encoding="utf-8"?>
-<ds:datastoreItem xmlns:ds="http://schemas.openxmlformats.org/officeDocument/2006/customXml" ds:itemID="{1F5BE9D0-3E3E-4D96-95E8-8BFFD54F5B68}">
+<ds:datastoreItem xmlns:ds="http://schemas.openxmlformats.org/officeDocument/2006/customXml" ds:itemID="{15D8AB32-14D1-451F-8C30-2EB2010D52A6}">
   <ds:schemaRefs>
     <ds:schemaRef ds:uri="http://schemas.openxmlformats.org/officeDocument/2006/bibliography"/>
   </ds:schemaRefs>

</xml_diff>